<commit_message>
nao sei mais o que tá acontecendo
</commit_message>
<xml_diff>
--- a/Lists/LE1 - AM1 - 10Q/4) AM1 - LE1 - 10Q.docx
+++ b/Lists/LE1 - AM1 - 10Q/4) AM1 - LE1 - 10Q.docx
@@ -9,6 +9,7 @@
           <w:tab w:val="left" w:pos="1843"/>
         </w:tabs>
         <w:jc w:val="center"/>
+        <w15:collapsed/>
         <w:rPr>
           <w:b w:val="0"/>
         </w:rPr>
@@ -368,6 +369,7 @@
     <w:p>
       <w:pPr>
         <w:pStyle w:val="Ttulo2"/>
+        <w15:collapsed/>
       </w:pPr>
       <w:r>
         <w:t>Q01</w:t>
@@ -421,6 +423,7 @@
     <w:p>
       <w:pPr>
         <w:pStyle w:val="Ttulo2"/>
+        <w15:collapsed/>
       </w:pPr>
       <w:r>
         <w:t>Q02</w:t>
@@ -592,6 +595,7 @@
     <w:p>
       <w:pPr>
         <w:pStyle w:val="Ttulo2"/>
+        <w15:collapsed/>
       </w:pPr>
       <w:r>
         <w:t>Q03</w:t>
@@ -640,6 +644,7 @@
         </w:rPr>
         <w:t xml:space="preserve">Uma função que recebe como parâmetro o dia, o mês, e o ano; verifica se a data for válida e converte ela em uma </w:t>
       </w:r>
+      <w:proofErr w:type="spellStart"/>
       <w:r>
         <w:rPr>
           <w:i/>
@@ -647,6 +652,7 @@
         </w:rPr>
         <w:t>string</w:t>
       </w:r>
+      <w:proofErr w:type="spellEnd"/>
       <w:r>
         <w:rPr>
           <w:color w:val="000000"/>
@@ -677,6 +683,7 @@
         </w:rPr>
         <w:t xml:space="preserve">Uma função que recebe como parâmetro uma data de tipo </w:t>
       </w:r>
+      <w:proofErr w:type="spellStart"/>
       <w:r>
         <w:rPr>
           <w:i/>
@@ -684,12 +691,14 @@
         </w:rPr>
         <w:t>string</w:t>
       </w:r>
+      <w:proofErr w:type="spellEnd"/>
       <w:r>
         <w:rPr>
           <w:color w:val="000000"/>
         </w:rPr>
         <w:t xml:space="preserve"> (formato DD/MM/AAAA) e uma estrutura do tipo Data. Armazena os dados da </w:t>
       </w:r>
+      <w:proofErr w:type="spellStart"/>
       <w:r>
         <w:rPr>
           <w:i/>
@@ -697,6 +706,7 @@
         </w:rPr>
         <w:t>string</w:t>
       </w:r>
+      <w:proofErr w:type="spellEnd"/>
       <w:r>
         <w:rPr>
           <w:color w:val="000000"/>
@@ -754,6 +764,7 @@
     <w:p>
       <w:pPr>
         <w:pStyle w:val="Ttulo2"/>
+        <w15:collapsed/>
       </w:pPr>
       <w:r>
         <w:t>Q04</w:t>
@@ -798,6 +809,7 @@
     <w:p>
       <w:pPr>
         <w:pStyle w:val="Ttulo2"/>
+        <w15:collapsed/>
       </w:pPr>
       <w:r>
         <w:t>Q05</w:t>
@@ -820,12 +832,41 @@
         <w:rPr>
           <w:color w:val="000000"/>
         </w:rPr>
-        <w:t>Implemente os algoritmos de Soma de Matrizes nxn (quadradas) e Multiplicação de matrizes nxn (quadradas). Os dados das matrizes de entrada podem ser preenchidos de forma aleatória ou usando alguma regra de geradora.</w:t>
+        <w:t xml:space="preserve">Implemente os algoritmos de Soma de Matrizes </w:t>
+      </w:r>
+      <w:proofErr w:type="spellStart"/>
+      <w:r>
+        <w:rPr>
+          <w:color w:val="000000"/>
+        </w:rPr>
+        <w:t>nxn</w:t>
+      </w:r>
+      <w:proofErr w:type="spellEnd"/>
+      <w:r>
+        <w:rPr>
+          <w:color w:val="000000"/>
+        </w:rPr>
+        <w:t xml:space="preserve"> (quadradas) e Multiplicação de matrizes </w:t>
+      </w:r>
+      <w:proofErr w:type="spellStart"/>
+      <w:r>
+        <w:rPr>
+          <w:color w:val="000000"/>
+        </w:rPr>
+        <w:t>nxn</w:t>
+      </w:r>
+      <w:proofErr w:type="spellEnd"/>
+      <w:r>
+        <w:rPr>
+          <w:color w:val="000000"/>
+        </w:rPr>
+        <w:t xml:space="preserve"> (quadradas). Os dados das matrizes de entrada podem ser preenchidos de forma aleatória ou usando alguma regra de geradora.</w:t>
       </w:r>
     </w:p>
     <w:p>
       <w:pPr>
         <w:pStyle w:val="Ttulo2"/>
+        <w15:collapsed/>
       </w:pPr>
       <w:r>
         <w:t>Q06</w:t>
@@ -902,6 +943,7 @@
     <w:p>
       <w:pPr>
         <w:pStyle w:val="Ttulo2"/>
+        <w15:collapsed/>
       </w:pPr>
       <w:r>
         <w:t>Q07</w:t>
@@ -1035,8 +1077,17 @@
                 <w:rFonts w:eastAsia="Times New Roman"/>
                 <w:color w:val="000000"/>
               </w:rPr>
-              <w:t>tempo Mult</w:t>
-            </w:r>
+              <w:t xml:space="preserve">tempo </w:t>
+            </w:r>
+            <w:proofErr w:type="spellStart"/>
+            <w:r>
+              <w:rPr>
+                <w:rFonts w:eastAsia="Times New Roman"/>
+                <w:color w:val="000000"/>
+              </w:rPr>
+              <w:t>Mult</w:t>
+            </w:r>
+            <w:proofErr w:type="spellEnd"/>
           </w:p>
         </w:tc>
       </w:tr>
@@ -7118,6 +7169,7 @@
     <w:p>
       <w:pPr>
         <w:pStyle w:val="Ttulo2"/>
+        <w15:collapsed/>
       </w:pPr>
       <w:r>
         <w:t>Q08</w:t>
@@ -7140,7 +7192,21 @@
         <w:rPr>
           <w:color w:val="000000"/>
         </w:rPr>
-        <w:t>Responda se os seus resultados corroboram as funções O() teóricas de cada algoritmo.</w:t>
+        <w:t xml:space="preserve">Responda se os seus resultados corroboram as funções </w:t>
+      </w:r>
+      <w:proofErr w:type="gramStart"/>
+      <w:r>
+        <w:rPr>
+          <w:color w:val="000000"/>
+        </w:rPr>
+        <w:t>O(</w:t>
+      </w:r>
+      <w:proofErr w:type="gramEnd"/>
+      <w:r>
+        <w:rPr>
+          <w:color w:val="000000"/>
+        </w:rPr>
+        <w:t>) teóricas de cada algoritmo.</w:t>
       </w:r>
     </w:p>
     <w:tbl>
@@ -7350,7 +7416,23 @@
                 <w:i/>
                 <w:color w:val="000000"/>
               </w:rPr>
-              <w:t>Tempo (ms)</w:t>
+              <w:t>Tempo (</w:t>
+            </w:r>
+            <w:proofErr w:type="spellStart"/>
+            <w:r>
+              <w:rPr>
+                <w:i/>
+                <w:color w:val="000000"/>
+              </w:rPr>
+              <w:t>ms</w:t>
+            </w:r>
+            <w:proofErr w:type="spellEnd"/>
+            <w:r>
+              <w:rPr>
+                <w:i/>
+                <w:color w:val="000000"/>
+              </w:rPr>
+              <w:t>)</w:t>
             </w:r>
           </w:p>
         </w:tc>
@@ -7395,7 +7477,23 @@
                 <w:i/>
                 <w:color w:val="000000"/>
               </w:rPr>
-              <w:t xml:space="preserve"> Oper.</w:t>
+              <w:t xml:space="preserve"> </w:t>
+            </w:r>
+            <w:proofErr w:type="spellStart"/>
+            <w:r>
+              <w:rPr>
+                <w:i/>
+                <w:color w:val="000000"/>
+              </w:rPr>
+              <w:t>Oper</w:t>
+            </w:r>
+            <w:proofErr w:type="spellEnd"/>
+            <w:r>
+              <w:rPr>
+                <w:i/>
+                <w:color w:val="000000"/>
+              </w:rPr>
+              <w:t>.</w:t>
             </w:r>
           </w:p>
         </w:tc>
@@ -7425,7 +7523,23 @@
                 <w:i/>
                 <w:color w:val="000000"/>
               </w:rPr>
-              <w:t>Tempo (ms)</w:t>
+              <w:t>Tempo (</w:t>
+            </w:r>
+            <w:proofErr w:type="spellStart"/>
+            <w:r>
+              <w:rPr>
+                <w:i/>
+                <w:color w:val="000000"/>
+              </w:rPr>
+              <w:t>ms</w:t>
+            </w:r>
+            <w:proofErr w:type="spellEnd"/>
+            <w:r>
+              <w:rPr>
+                <w:i/>
+                <w:color w:val="000000"/>
+              </w:rPr>
+              <w:t>)</w:t>
             </w:r>
           </w:p>
         </w:tc>
@@ -7469,7 +7583,23 @@
                 <w:i/>
                 <w:color w:val="000000"/>
               </w:rPr>
-              <w:t xml:space="preserve"> Oper.</w:t>
+              <w:t xml:space="preserve"> </w:t>
+            </w:r>
+            <w:proofErr w:type="spellStart"/>
+            <w:r>
+              <w:rPr>
+                <w:i/>
+                <w:color w:val="000000"/>
+              </w:rPr>
+              <w:t>Oper</w:t>
+            </w:r>
+            <w:proofErr w:type="spellEnd"/>
+            <w:r>
+              <w:rPr>
+                <w:i/>
+                <w:color w:val="000000"/>
+              </w:rPr>
+              <w:t>.</w:t>
             </w:r>
           </w:p>
         </w:tc>
@@ -8516,21 +8646,7 @@
                 <w:b/>
                 <w:color w:val="000000"/>
               </w:rPr>
-              <w:t>O(</w:t>
-            </w:r>
-            <w:r>
-              <w:rPr>
-                <w:b/>
-                <w:color w:val="000000"/>
-              </w:rPr>
-              <w:t>N³</w:t>
-            </w:r>
-            <w:r>
-              <w:rPr>
-                <w:b/>
-                <w:color w:val="000000"/>
-              </w:rPr>
-              <w:t>)</w:t>
+              <w:t>O(N³)</w:t>
             </w:r>
           </w:p>
         </w:tc>
@@ -8586,7 +8702,23 @@
                 <w:i/>
                 <w:color w:val="000000"/>
               </w:rPr>
-              <w:t>Tempo (ms)</w:t>
+              <w:t>Tempo (</w:t>
+            </w:r>
+            <w:proofErr w:type="spellStart"/>
+            <w:r>
+              <w:rPr>
+                <w:i/>
+                <w:color w:val="000000"/>
+              </w:rPr>
+              <w:t>ms</w:t>
+            </w:r>
+            <w:proofErr w:type="spellEnd"/>
+            <w:r>
+              <w:rPr>
+                <w:i/>
+                <w:color w:val="000000"/>
+              </w:rPr>
+              <w:t>)</w:t>
             </w:r>
           </w:p>
         </w:tc>
@@ -8631,7 +8763,23 @@
                 <w:i/>
                 <w:color w:val="000000"/>
               </w:rPr>
-              <w:t xml:space="preserve"> Oper.</w:t>
+              <w:t xml:space="preserve"> </w:t>
+            </w:r>
+            <w:proofErr w:type="spellStart"/>
+            <w:r>
+              <w:rPr>
+                <w:i/>
+                <w:color w:val="000000"/>
+              </w:rPr>
+              <w:t>Oper</w:t>
+            </w:r>
+            <w:proofErr w:type="spellEnd"/>
+            <w:r>
+              <w:rPr>
+                <w:i/>
+                <w:color w:val="000000"/>
+              </w:rPr>
+              <w:t>.</w:t>
             </w:r>
           </w:p>
         </w:tc>
@@ -8661,7 +8809,23 @@
                 <w:i/>
                 <w:color w:val="000000"/>
               </w:rPr>
-              <w:t>Tempo (ms)</w:t>
+              <w:t>Tempo (</w:t>
+            </w:r>
+            <w:proofErr w:type="spellStart"/>
+            <w:r>
+              <w:rPr>
+                <w:i/>
+                <w:color w:val="000000"/>
+              </w:rPr>
+              <w:t>ms</w:t>
+            </w:r>
+            <w:proofErr w:type="spellEnd"/>
+            <w:r>
+              <w:rPr>
+                <w:i/>
+                <w:color w:val="000000"/>
+              </w:rPr>
+              <w:t>)</w:t>
             </w:r>
           </w:p>
         </w:tc>
@@ -8705,7 +8869,23 @@
                 <w:i/>
                 <w:color w:val="000000"/>
               </w:rPr>
-              <w:t xml:space="preserve"> Oper.</w:t>
+              <w:t xml:space="preserve"> </w:t>
+            </w:r>
+            <w:proofErr w:type="spellStart"/>
+            <w:r>
+              <w:rPr>
+                <w:i/>
+                <w:color w:val="000000"/>
+              </w:rPr>
+              <w:t>Oper</w:t>
+            </w:r>
+            <w:proofErr w:type="spellEnd"/>
+            <w:r>
+              <w:rPr>
+                <w:i/>
+                <w:color w:val="000000"/>
+              </w:rPr>
+              <w:t>.</w:t>
             </w:r>
           </w:p>
         </w:tc>
@@ -9514,9 +9694,9 @@
     <w:p>
       <w:pPr>
         <w:pStyle w:val="Ttulo2"/>
+        <w15:collapsed/>
       </w:pPr>
       <w:r>
-        <w:lastRenderedPageBreak/>
         <w:t>Q09</w:t>
       </w:r>
     </w:p>
@@ -9737,6 +9917,7 @@
     <w:p>
       <w:pPr>
         <w:pStyle w:val="Ttulo2"/>
+        <w15:collapsed/>
       </w:pPr>
       <w:r>
         <w:t>Q10</w:t>
@@ -9850,7 +10031,15 @@
         </m:r>
       </m:oMath>
       <w:r>
-        <w:t xml:space="preserve"> objetos. Implemente um algoritmo recursivo para calcular a combinação de </w:t>
+        <w:t xml:space="preserve"> objetos. Implemente um algoritmo recursivo para calcular a com</w:t>
+      </w:r>
+      <w:proofErr w:type="spellStart"/>
+      <w:r>
+        <w:t>binação</w:t>
+      </w:r>
+      <w:proofErr w:type="spellEnd"/>
+      <w:r>
+        <w:t xml:space="preserve"> de </w:t>
       </w:r>
       <m:oMath>
         <m:r>

</xml_diff>